<commit_message>
Projeto individual do brandão
</commit_message>
<xml_diff>
--- a/TI/gmud - marketplace.docx
+++ b/TI/gmud - marketplace.docx
@@ -6,12 +6,17 @@
       <w:pPr>
         <w:rPr>
           <w:rFonts w:ascii="Exo 2" w:cs="Exo 2" w:eastAsia="Exo 2" w:hAnsi="Exo 2"/>
-        </w:rPr>
-      </w:pPr>
-      <w:r>
-        <w:rPr>
-          <w:rFonts w:ascii="Exo 2" w:cs="Exo 2" w:eastAsia="Exo 2" w:hAnsi="Exo 2"/>
-          <w:b w:val="1"/>
+          <w:sz w:val="24"/>
+          <w:szCs w:val="24"/>
+          <w:shd w:fill="00dada" w:val="clear"/>
+        </w:rPr>
+      </w:pPr>
+      <w:r>
+        <w:rPr>
+          <w:rFonts w:ascii="Exo 2" w:cs="Exo 2" w:eastAsia="Exo 2" w:hAnsi="Exo 2"/>
+          <w:b w:val="1"/>
+          <w:sz w:val="24"/>
+          <w:szCs w:val="24"/>
           <w:rtl w:val="0"/>
         </w:rPr>
         <w:t xml:space="preserve">Francisco Cidade Homem Júnior</w:t>
@@ -20,21 +25,20 @@
       <w:r>
         <w:rPr>
           <w:rFonts w:ascii="Exo 2" w:cs="Exo 2" w:eastAsia="Exo 2" w:hAnsi="Exo 2"/>
-          <w:highlight w:val="yellow"/>
+          <w:sz w:val="24"/>
+          <w:szCs w:val="24"/>
+          <w:shd w:fill="00dada" w:val="clear"/>
           <w:rtl w:val="0"/>
         </w:rPr>
         <w:t xml:space="preserve">01191078</w:t>
       </w:r>
-      <w:r>
-        <w:rPr>
-          <w:rtl w:val="0"/>
-        </w:rPr>
-      </w:r>
-    </w:p>
-    <w:p>
-      <w:pPr>
-        <w:rPr>
-          <w:rFonts w:ascii="Exo 2" w:cs="Exo 2" w:eastAsia="Exo 2" w:hAnsi="Exo 2"/>
+    </w:p>
+    <w:p>
+      <w:pPr>
+        <w:rPr>
+          <w:rFonts w:ascii="Exo 2" w:cs="Exo 2" w:eastAsia="Exo 2" w:hAnsi="Exo 2"/>
+          <w:sz w:val="24"/>
+          <w:szCs w:val="24"/>
         </w:rPr>
       </w:pPr>
       <w:r>
@@ -49,12 +53,16 @@
         <w:rPr>
           <w:rFonts w:ascii="Exo 2" w:cs="Exo 2" w:eastAsia="Exo 2" w:hAnsi="Exo 2"/>
           <w:b w:val="1"/>
-        </w:rPr>
-      </w:pPr>
-      <w:r>
-        <w:rPr>
-          <w:rFonts w:ascii="Exo 2" w:cs="Exo 2" w:eastAsia="Exo 2" w:hAnsi="Exo 2"/>
-          <w:b w:val="1"/>
+          <w:sz w:val="24"/>
+          <w:szCs w:val="24"/>
+        </w:rPr>
+      </w:pPr>
+      <w:r>
+        <w:rPr>
+          <w:rFonts w:ascii="Exo 2" w:cs="Exo 2" w:eastAsia="Exo 2" w:hAnsi="Exo 2"/>
+          <w:b w:val="1"/>
+          <w:sz w:val="24"/>
+          <w:szCs w:val="24"/>
         </w:rPr>
         <w:drawing>
           <wp:inline distB="0" distT="0" distL="0" distR="0">
@@ -101,12 +109,16 @@
         <w:rPr>
           <w:rFonts w:ascii="Exo 2" w:cs="Exo 2" w:eastAsia="Exo 2" w:hAnsi="Exo 2"/>
           <w:b w:val="1"/>
-        </w:rPr>
-      </w:pPr>
-      <w:r>
-        <w:rPr>
-          <w:rFonts w:ascii="Exo 2" w:cs="Exo 2" w:eastAsia="Exo 2" w:hAnsi="Exo 2"/>
-          <w:b w:val="1"/>
+          <w:sz w:val="24"/>
+          <w:szCs w:val="24"/>
+        </w:rPr>
+      </w:pPr>
+      <w:r>
+        <w:rPr>
+          <w:rFonts w:ascii="Exo 2" w:cs="Exo 2" w:eastAsia="Exo 2" w:hAnsi="Exo 2"/>
+          <w:b w:val="1"/>
+          <w:sz w:val="24"/>
+          <w:szCs w:val="24"/>
           <w:rtl w:val="0"/>
         </w:rPr>
         <w:t xml:space="preserve">Relatório de Mudanças – Banco de Dados</w:t>
@@ -118,24 +130,30 @@
         <w:rPr>
           <w:rFonts w:ascii="Exo 2" w:cs="Exo 2" w:eastAsia="Exo 2" w:hAnsi="Exo 2"/>
           <w:b w:val="1"/>
-        </w:rPr>
-      </w:pPr>
-      <w:r>
-        <w:rPr>
-          <w:rtl w:val="0"/>
-        </w:rPr>
-      </w:r>
-    </w:p>
-    <w:p>
-      <w:pPr>
-        <w:rPr>
-          <w:rFonts w:ascii="Exo 2" w:cs="Exo 2" w:eastAsia="Exo 2" w:hAnsi="Exo 2"/>
-        </w:rPr>
-      </w:pPr>
-      <w:r>
-        <w:rPr>
-          <w:rFonts w:ascii="Exo 2" w:cs="Exo 2" w:eastAsia="Exo 2" w:hAnsi="Exo 2"/>
-          <w:b w:val="1"/>
+          <w:sz w:val="24"/>
+          <w:szCs w:val="24"/>
+        </w:rPr>
+      </w:pPr>
+      <w:r>
+        <w:rPr>
+          <w:rtl w:val="0"/>
+        </w:rPr>
+      </w:r>
+    </w:p>
+    <w:p>
+      <w:pPr>
+        <w:rPr>
+          <w:rFonts w:ascii="Exo 2" w:cs="Exo 2" w:eastAsia="Exo 2" w:hAnsi="Exo 2"/>
+          <w:sz w:val="24"/>
+          <w:szCs w:val="24"/>
+        </w:rPr>
+      </w:pPr>
+      <w:r>
+        <w:rPr>
+          <w:rFonts w:ascii="Exo 2" w:cs="Exo 2" w:eastAsia="Exo 2" w:hAnsi="Exo 2"/>
+          <w:b w:val="1"/>
+          <w:sz w:val="24"/>
+          <w:szCs w:val="24"/>
           <w:rtl w:val="0"/>
         </w:rPr>
         <w:t xml:space="preserve">Sumário executivo</w:t>
@@ -148,15 +166,21 @@
     </w:p>
     <w:p>
       <w:pPr>
-        <w:rPr>
-          <w:rFonts w:ascii="Exo 2" w:cs="Exo 2" w:eastAsia="Exo 2" w:hAnsi="Exo 2"/>
-          <w:b w:val="1"/>
-        </w:rPr>
-      </w:pPr>
-      <w:r>
-        <w:rPr>
-          <w:rtl w:val="0"/>
-        </w:rPr>
+        <w:jc w:val="right"/>
+        <w:rPr>
+          <w:rFonts w:ascii="Exo 2" w:cs="Exo 2" w:eastAsia="Exo 2" w:hAnsi="Exo 2"/>
+          <w:sz w:val="24"/>
+          <w:szCs w:val="24"/>
+        </w:rPr>
+      </w:pPr>
+      <w:r>
+        <w:rPr>
+          <w:rFonts w:ascii="Exo 2" w:cs="Exo 2" w:eastAsia="Exo 2" w:hAnsi="Exo 2"/>
+          <w:sz w:val="24"/>
+          <w:szCs w:val="24"/>
+          <w:rtl w:val="0"/>
+        </w:rPr>
+        <w:t xml:space="preserve">09 de maio de 2019</w:t>
       </w:r>
     </w:p>
     <w:p>
@@ -165,11 +189,15 @@
         <w:jc w:val="both"/>
         <w:rPr>
           <w:rFonts w:ascii="Exo 2" w:cs="Exo 2" w:eastAsia="Exo 2" w:hAnsi="Exo 2"/>
-        </w:rPr>
-      </w:pPr>
-      <w:r>
-        <w:rPr>
-          <w:rFonts w:ascii="Exo 2" w:cs="Exo 2" w:eastAsia="Exo 2" w:hAnsi="Exo 2"/>
+          <w:sz w:val="24"/>
+          <w:szCs w:val="24"/>
+        </w:rPr>
+      </w:pPr>
+      <w:r>
+        <w:rPr>
+          <w:rFonts w:ascii="Exo 2" w:cs="Exo 2" w:eastAsia="Exo 2" w:hAnsi="Exo 2"/>
+          <w:sz w:val="24"/>
+          <w:szCs w:val="24"/>
           <w:rtl w:val="0"/>
         </w:rPr>
         <w:t xml:space="preserve">O objetivo deste relatório é informar sobre o sistema estar sofrendo pela lentidão na requisição de dados do banco, sendo necessário a migração de todas as tabelas para outro serviço de hospedagem.</w:t>
@@ -181,26 +209,32 @@
         <w:jc w:val="both"/>
         <w:rPr>
           <w:rFonts w:ascii="Exo 2" w:cs="Exo 2" w:eastAsia="Exo 2" w:hAnsi="Exo 2"/>
-        </w:rPr>
-      </w:pPr>
-      <w:r>
-        <w:rPr>
-          <w:rtl w:val="0"/>
-        </w:rPr>
-      </w:r>
-    </w:p>
-    <w:p>
-      <w:pPr>
-        <w:jc w:val="both"/>
-        <w:rPr>
-          <w:rFonts w:ascii="Exo 2" w:cs="Exo 2" w:eastAsia="Exo 2" w:hAnsi="Exo 2"/>
-          <w:b w:val="1"/>
-        </w:rPr>
-      </w:pPr>
-      <w:r>
-        <w:rPr>
-          <w:rFonts w:ascii="Exo 2" w:cs="Exo 2" w:eastAsia="Exo 2" w:hAnsi="Exo 2"/>
-          <w:b w:val="1"/>
+          <w:sz w:val="24"/>
+          <w:szCs w:val="24"/>
+        </w:rPr>
+      </w:pPr>
+      <w:r>
+        <w:rPr>
+          <w:rtl w:val="0"/>
+        </w:rPr>
+      </w:r>
+    </w:p>
+    <w:p>
+      <w:pPr>
+        <w:jc w:val="both"/>
+        <w:rPr>
+          <w:rFonts w:ascii="Exo 2" w:cs="Exo 2" w:eastAsia="Exo 2" w:hAnsi="Exo 2"/>
+          <w:b w:val="1"/>
+          <w:sz w:val="24"/>
+          <w:szCs w:val="24"/>
+        </w:rPr>
+      </w:pPr>
+      <w:r>
+        <w:rPr>
+          <w:rFonts w:ascii="Exo 2" w:cs="Exo 2" w:eastAsia="Exo 2" w:hAnsi="Exo 2"/>
+          <w:b w:val="1"/>
+          <w:sz w:val="24"/>
+          <w:szCs w:val="24"/>
           <w:rtl w:val="0"/>
         </w:rPr>
         <w:t xml:space="preserve">Periodicidade deste relatório</w:t>
@@ -212,11 +246,15 @@
         <w:jc w:val="both"/>
         <w:rPr>
           <w:rFonts w:ascii="Exo 2" w:cs="Exo 2" w:eastAsia="Exo 2" w:hAnsi="Exo 2"/>
-        </w:rPr>
-      </w:pPr>
-      <w:r>
-        <w:rPr>
-          <w:rFonts w:ascii="Exo 2" w:cs="Exo 2" w:eastAsia="Exo 2" w:hAnsi="Exo 2"/>
+          <w:sz w:val="24"/>
+          <w:szCs w:val="24"/>
+        </w:rPr>
+      </w:pPr>
+      <w:r>
+        <w:rPr>
+          <w:rFonts w:ascii="Exo 2" w:cs="Exo 2" w:eastAsia="Exo 2" w:hAnsi="Exo 2"/>
+          <w:sz w:val="24"/>
+          <w:szCs w:val="24"/>
           <w:rtl w:val="0"/>
         </w:rPr>
         <w:tab/>
@@ -228,26 +266,32 @@
         <w:jc w:val="both"/>
         <w:rPr>
           <w:rFonts w:ascii="Exo 2" w:cs="Exo 2" w:eastAsia="Exo 2" w:hAnsi="Exo 2"/>
-        </w:rPr>
-      </w:pPr>
-      <w:r>
-        <w:rPr>
-          <w:rtl w:val="0"/>
-        </w:rPr>
-      </w:r>
-    </w:p>
-    <w:p>
-      <w:pPr>
-        <w:jc w:val="both"/>
-        <w:rPr>
-          <w:rFonts w:ascii="Exo 2" w:cs="Exo 2" w:eastAsia="Exo 2" w:hAnsi="Exo 2"/>
-          <w:b w:val="1"/>
-        </w:rPr>
-      </w:pPr>
-      <w:r>
-        <w:rPr>
-          <w:rFonts w:ascii="Exo 2" w:cs="Exo 2" w:eastAsia="Exo 2" w:hAnsi="Exo 2"/>
-          <w:b w:val="1"/>
+          <w:sz w:val="24"/>
+          <w:szCs w:val="24"/>
+        </w:rPr>
+      </w:pPr>
+      <w:r>
+        <w:rPr>
+          <w:rtl w:val="0"/>
+        </w:rPr>
+      </w:r>
+    </w:p>
+    <w:p>
+      <w:pPr>
+        <w:jc w:val="both"/>
+        <w:rPr>
+          <w:rFonts w:ascii="Exo 2" w:cs="Exo 2" w:eastAsia="Exo 2" w:hAnsi="Exo 2"/>
+          <w:b w:val="1"/>
+          <w:sz w:val="24"/>
+          <w:szCs w:val="24"/>
+        </w:rPr>
+      </w:pPr>
+      <w:r>
+        <w:rPr>
+          <w:rFonts w:ascii="Exo 2" w:cs="Exo 2" w:eastAsia="Exo 2" w:hAnsi="Exo 2"/>
+          <w:b w:val="1"/>
+          <w:sz w:val="24"/>
+          <w:szCs w:val="24"/>
           <w:rtl w:val="0"/>
         </w:rPr>
         <w:t xml:space="preserve">Informações deste relatório</w:t>
@@ -264,11 +308,15 @@
         <w:jc w:val="both"/>
         <w:rPr>
           <w:rFonts w:ascii="Exo 2" w:cs="Exo 2" w:eastAsia="Exo 2" w:hAnsi="Exo 2"/>
-        </w:rPr>
-      </w:pPr>
-      <w:r>
-        <w:rPr>
-          <w:rFonts w:ascii="Exo 2" w:cs="Exo 2" w:eastAsia="Exo 2" w:hAnsi="Exo 2"/>
+          <w:sz w:val="24"/>
+          <w:szCs w:val="24"/>
+        </w:rPr>
+      </w:pPr>
+      <w:r>
+        <w:rPr>
+          <w:rFonts w:ascii="Exo 2" w:cs="Exo 2" w:eastAsia="Exo 2" w:hAnsi="Exo 2"/>
+          <w:sz w:val="24"/>
+          <w:szCs w:val="24"/>
           <w:rtl w:val="0"/>
         </w:rPr>
         <w:t xml:space="preserve">Problemas</w:t>
@@ -285,12 +333,15 @@
         <w:jc w:val="both"/>
         <w:rPr>
           <w:rFonts w:ascii="Exo 2" w:cs="Exo 2" w:eastAsia="Exo 2" w:hAnsi="Exo 2"/>
-          <w:u w:val="none"/>
-        </w:rPr>
-      </w:pPr>
-      <w:r>
-        <w:rPr>
-          <w:rFonts w:ascii="Exo 2" w:cs="Exo 2" w:eastAsia="Exo 2" w:hAnsi="Exo 2"/>
+          <w:sz w:val="24"/>
+          <w:szCs w:val="24"/>
+        </w:rPr>
+      </w:pPr>
+      <w:r>
+        <w:rPr>
+          <w:rFonts w:ascii="Exo 2" w:cs="Exo 2" w:eastAsia="Exo 2" w:hAnsi="Exo 2"/>
+          <w:sz w:val="24"/>
+          <w:szCs w:val="24"/>
           <w:rtl w:val="0"/>
         </w:rPr>
         <w:t xml:space="preserve">Periodicidade</w:t>
@@ -307,12 +358,66 @@
         <w:jc w:val="both"/>
         <w:rPr>
           <w:rFonts w:ascii="Exo 2" w:cs="Exo 2" w:eastAsia="Exo 2" w:hAnsi="Exo 2"/>
+          <w:sz w:val="24"/>
+          <w:szCs w:val="24"/>
           <w:u w:val="none"/>
         </w:rPr>
       </w:pPr>
       <w:r>
         <w:rPr>
           <w:rFonts w:ascii="Exo 2" w:cs="Exo 2" w:eastAsia="Exo 2" w:hAnsi="Exo 2"/>
+          <w:sz w:val="24"/>
+          <w:szCs w:val="24"/>
+          <w:rtl w:val="0"/>
+        </w:rPr>
+        <w:t xml:space="preserve">Responsável</w:t>
+      </w:r>
+    </w:p>
+    <w:p>
+      <w:pPr>
+        <w:numPr>
+          <w:ilvl w:val="0"/>
+          <w:numId w:val="1"/>
+        </w:numPr>
+        <w:spacing w:after="0" w:afterAutospacing="0"/>
+        <w:ind w:left="720" w:hanging="360"/>
+        <w:jc w:val="both"/>
+        <w:rPr>
+          <w:rFonts w:ascii="Exo 2" w:cs="Exo 2" w:eastAsia="Exo 2" w:hAnsi="Exo 2"/>
+          <w:sz w:val="24"/>
+          <w:szCs w:val="24"/>
+        </w:rPr>
+      </w:pPr>
+      <w:r>
+        <w:rPr>
+          <w:rFonts w:ascii="Exo 2" w:cs="Exo 2" w:eastAsia="Exo 2" w:hAnsi="Exo 2"/>
+          <w:sz w:val="24"/>
+          <w:szCs w:val="24"/>
+          <w:rtl w:val="0"/>
+        </w:rPr>
+        <w:t xml:space="preserve">Planejamento</w:t>
+      </w:r>
+    </w:p>
+    <w:p>
+      <w:pPr>
+        <w:numPr>
+          <w:ilvl w:val="0"/>
+          <w:numId w:val="1"/>
+        </w:numPr>
+        <w:spacing w:after="0" w:afterAutospacing="0"/>
+        <w:ind w:left="720" w:hanging="360"/>
+        <w:jc w:val="both"/>
+        <w:rPr>
+          <w:rFonts w:ascii="Exo 2" w:cs="Exo 2" w:eastAsia="Exo 2" w:hAnsi="Exo 2"/>
+          <w:sz w:val="24"/>
+          <w:szCs w:val="24"/>
+        </w:rPr>
+      </w:pPr>
+      <w:r>
+        <w:rPr>
+          <w:rFonts w:ascii="Exo 2" w:cs="Exo 2" w:eastAsia="Exo 2" w:hAnsi="Exo 2"/>
+          <w:sz w:val="24"/>
+          <w:szCs w:val="24"/>
           <w:rtl w:val="0"/>
         </w:rPr>
         <w:t xml:space="preserve">Atribuição</w:t>
@@ -328,12 +433,15 @@
         <w:jc w:val="both"/>
         <w:rPr>
           <w:rFonts w:ascii="Exo 2" w:cs="Exo 2" w:eastAsia="Exo 2" w:hAnsi="Exo 2"/>
-          <w:u w:val="none"/>
-        </w:rPr>
-      </w:pPr>
-      <w:r>
-        <w:rPr>
-          <w:rFonts w:ascii="Exo 2" w:cs="Exo 2" w:eastAsia="Exo 2" w:hAnsi="Exo 2"/>
+          <w:sz w:val="24"/>
+          <w:szCs w:val="24"/>
+        </w:rPr>
+      </w:pPr>
+      <w:r>
+        <w:rPr>
+          <w:rFonts w:ascii="Exo 2" w:cs="Exo 2" w:eastAsia="Exo 2" w:hAnsi="Exo 2"/>
+          <w:sz w:val="24"/>
+          <w:szCs w:val="24"/>
           <w:rtl w:val="0"/>
         </w:rPr>
         <w:t xml:space="preserve">Custo</w:t>
@@ -344,30 +452,81 @@
         <w:jc w:val="both"/>
         <w:rPr>
           <w:rFonts w:ascii="Exo 2" w:cs="Exo 2" w:eastAsia="Exo 2" w:hAnsi="Exo 2"/>
-        </w:rPr>
-      </w:pPr>
-      <w:r>
-        <w:rPr>
-          <w:rtl w:val="0"/>
-        </w:rPr>
-      </w:r>
-    </w:p>
-    <w:p>
-      <w:pPr>
-        <w:jc w:val="both"/>
-        <w:rPr>
-          <w:rFonts w:ascii="Exo 2" w:cs="Exo 2" w:eastAsia="Exo 2" w:hAnsi="Exo 2"/>
-          <w:b w:val="1"/>
-        </w:rPr>
-      </w:pPr>
-      <w:r>
-        <w:rPr>
-          <w:rFonts w:ascii="Exo 2" w:cs="Exo 2" w:eastAsia="Exo 2" w:hAnsi="Exo 2"/>
-          <w:b w:val="1"/>
+          <w:sz w:val="24"/>
+          <w:szCs w:val="24"/>
+        </w:rPr>
+      </w:pPr>
+      <w:r>
+        <w:rPr>
+          <w:rtl w:val="0"/>
+        </w:rPr>
+      </w:r>
+    </w:p>
+    <w:p>
+      <w:pPr>
+        <w:jc w:val="both"/>
+        <w:rPr>
+          <w:rFonts w:ascii="Exo 2" w:cs="Exo 2" w:eastAsia="Exo 2" w:hAnsi="Exo 2"/>
+          <w:b w:val="1"/>
+          <w:sz w:val="24"/>
+          <w:szCs w:val="24"/>
+        </w:rPr>
+      </w:pPr>
+      <w:r>
+        <w:rPr>
+          <w:rFonts w:ascii="Exo 2" w:cs="Exo 2" w:eastAsia="Exo 2" w:hAnsi="Exo 2"/>
+          <w:b w:val="1"/>
+          <w:sz w:val="24"/>
+          <w:szCs w:val="24"/>
           <w:rtl w:val="0"/>
         </w:rPr>
         <w:t xml:space="preserve">Responsável pelo relatório</w:t>
         <w:tab/>
+      </w:r>
+    </w:p>
+    <w:p>
+      <w:pPr>
+        <w:jc w:val="both"/>
+        <w:rPr>
+          <w:rFonts w:ascii="Exo 2" w:cs="Exo 2" w:eastAsia="Exo 2" w:hAnsi="Exo 2"/>
+          <w:b w:val="1"/>
+          <w:sz w:val="24"/>
+          <w:szCs w:val="24"/>
+        </w:rPr>
+      </w:pPr>
+      <w:r>
+        <w:rPr>
+          <w:rtl w:val="0"/>
+        </w:rPr>
+      </w:r>
+    </w:p>
+    <w:p>
+      <w:pPr>
+        <w:jc w:val="both"/>
+        <w:rPr>
+          <w:rFonts w:ascii="Exo 2" w:cs="Exo 2" w:eastAsia="Exo 2" w:hAnsi="Exo 2"/>
+          <w:sz w:val="24"/>
+          <w:szCs w:val="24"/>
+        </w:rPr>
+      </w:pPr>
+      <w:r>
+        <w:rPr>
+          <w:rFonts w:ascii="Exo 2" w:cs="Exo 2" w:eastAsia="Exo 2" w:hAnsi="Exo 2"/>
+          <w:b w:val="1"/>
+          <w:sz w:val="24"/>
+          <w:szCs w:val="24"/>
+          <w:rtl w:val="0"/>
+        </w:rPr>
+        <w:tab/>
+      </w:r>
+      <w:r>
+        <w:rPr>
+          <w:rFonts w:ascii="Exo 2" w:cs="Exo 2" w:eastAsia="Exo 2" w:hAnsi="Exo 2"/>
+          <w:sz w:val="24"/>
+          <w:szCs w:val="24"/>
+          <w:rtl w:val="0"/>
+        </w:rPr>
+        <w:t xml:space="preserve">O analista responsável por este relatório averiguou um problema de performance no banco de dados e resolveu indicar um desenvolvedor sênior para realizar a transferência de informações.</w:t>
       </w:r>
     </w:p>
     <w:tbl>
@@ -405,11 +564,15 @@
               <w:jc w:val="both"/>
               <w:rPr>
                 <w:rFonts w:ascii="Exo 2" w:cs="Exo 2" w:eastAsia="Exo 2" w:hAnsi="Exo 2"/>
+                <w:sz w:val="24"/>
+                <w:szCs w:val="24"/>
               </w:rPr>
             </w:pPr>
             <w:r>
               <w:rPr>
                 <w:rFonts w:ascii="Exo 2" w:cs="Exo 2" w:eastAsia="Exo 2" w:hAnsi="Exo 2"/>
+                <w:sz w:val="24"/>
+                <w:szCs w:val="24"/>
                 <w:rtl w:val="0"/>
               </w:rPr>
               <w:t xml:space="preserve">Profissional</w:t>
@@ -423,11 +586,15 @@
               <w:jc w:val="both"/>
               <w:rPr>
                 <w:rFonts w:ascii="Exo 2" w:cs="Exo 2" w:eastAsia="Exo 2" w:hAnsi="Exo 2"/>
+                <w:sz w:val="24"/>
+                <w:szCs w:val="24"/>
               </w:rPr>
             </w:pPr>
             <w:r>
               <w:rPr>
                 <w:rFonts w:ascii="Exo 2" w:cs="Exo 2" w:eastAsia="Exo 2" w:hAnsi="Exo 2"/>
+                <w:sz w:val="24"/>
+                <w:szCs w:val="24"/>
                 <w:rtl w:val="0"/>
               </w:rPr>
               <w:t xml:space="preserve">Função</w:t>
@@ -444,12 +611,16 @@
               <w:rPr>
                 <w:rFonts w:ascii="Exo 2" w:cs="Exo 2" w:eastAsia="Exo 2" w:hAnsi="Exo 2"/>
                 <w:b w:val="0"/>
+                <w:sz w:val="24"/>
+                <w:szCs w:val="24"/>
               </w:rPr>
             </w:pPr>
             <w:r>
               <w:rPr>
                 <w:rFonts w:ascii="Exo 2" w:cs="Exo 2" w:eastAsia="Exo 2" w:hAnsi="Exo 2"/>
                 <w:b w:val="0"/>
+                <w:sz w:val="24"/>
+                <w:szCs w:val="24"/>
                 <w:rtl w:val="0"/>
               </w:rPr>
               <w:t xml:space="preserve">Francisco Cidade</w:t>
@@ -463,11 +634,15 @@
               <w:jc w:val="both"/>
               <w:rPr>
                 <w:rFonts w:ascii="Exo 2" w:cs="Exo 2" w:eastAsia="Exo 2" w:hAnsi="Exo 2"/>
+                <w:sz w:val="24"/>
+                <w:szCs w:val="24"/>
               </w:rPr>
             </w:pPr>
             <w:r>
               <w:rPr>
                 <w:rFonts w:ascii="Exo 2" w:cs="Exo 2" w:eastAsia="Exo 2" w:hAnsi="Exo 2"/>
+                <w:sz w:val="24"/>
+                <w:szCs w:val="24"/>
                 <w:rtl w:val="0"/>
               </w:rPr>
               <w:t xml:space="preserve">Analista de Sistemas</w:t>
@@ -482,26 +657,64 @@
         <w:rPr>
           <w:rFonts w:ascii="Exo 2" w:cs="Exo 2" w:eastAsia="Exo 2" w:hAnsi="Exo 2"/>
           <w:b w:val="1"/>
-        </w:rPr>
-      </w:pPr>
-      <w:r>
-        <w:rPr>
-          <w:rtl w:val="0"/>
-        </w:rPr>
-      </w:r>
-    </w:p>
-    <w:p>
-      <w:pPr>
-        <w:jc w:val="both"/>
-        <w:rPr>
-          <w:rFonts w:ascii="Exo 2" w:cs="Exo 2" w:eastAsia="Exo 2" w:hAnsi="Exo 2"/>
-          <w:b w:val="1"/>
-        </w:rPr>
-      </w:pPr>
-      <w:r>
-        <w:rPr>
-          <w:rFonts w:ascii="Exo 2" w:cs="Exo 2" w:eastAsia="Exo 2" w:hAnsi="Exo 2"/>
-          <w:b w:val="1"/>
+          <w:sz w:val="24"/>
+          <w:szCs w:val="24"/>
+        </w:rPr>
+      </w:pPr>
+      <w:r>
+        <w:rPr>
+          <w:rtl w:val="0"/>
+        </w:rPr>
+      </w:r>
+    </w:p>
+    <w:p>
+      <w:pPr>
+        <w:jc w:val="both"/>
+        <w:rPr>
+          <w:rFonts w:ascii="Exo 2" w:cs="Exo 2" w:eastAsia="Exo 2" w:hAnsi="Exo 2"/>
+          <w:b w:val="1"/>
+          <w:sz w:val="24"/>
+          <w:szCs w:val="24"/>
+        </w:rPr>
+      </w:pPr>
+      <w:r>
+        <w:rPr>
+          <w:rtl w:val="0"/>
+        </w:rPr>
+      </w:r>
+    </w:p>
+    <w:p>
+      <w:pPr>
+        <w:jc w:val="both"/>
+        <w:rPr>
+          <w:rFonts w:ascii="Exo 2" w:cs="Exo 2" w:eastAsia="Exo 2" w:hAnsi="Exo 2"/>
+          <w:b w:val="1"/>
+          <w:sz w:val="24"/>
+          <w:szCs w:val="24"/>
+        </w:rPr>
+      </w:pPr>
+      <w:r>
+        <w:rPr>
+          <w:rtl w:val="0"/>
+        </w:rPr>
+      </w:r>
+    </w:p>
+    <w:p>
+      <w:pPr>
+        <w:jc w:val="both"/>
+        <w:rPr>
+          <w:rFonts w:ascii="Exo 2" w:cs="Exo 2" w:eastAsia="Exo 2" w:hAnsi="Exo 2"/>
+          <w:b w:val="1"/>
+          <w:sz w:val="24"/>
+          <w:szCs w:val="24"/>
+        </w:rPr>
+      </w:pPr>
+      <w:r>
+        <w:rPr>
+          <w:rFonts w:ascii="Exo 2" w:cs="Exo 2" w:eastAsia="Exo 2" w:hAnsi="Exo 2"/>
+          <w:b w:val="1"/>
+          <w:sz w:val="24"/>
+          <w:szCs w:val="24"/>
           <w:rtl w:val="0"/>
         </w:rPr>
         <w:t xml:space="preserve">Planejamento de execução</w:t>
@@ -513,25 +726,31 @@
         <w:rPr>
           <w:rFonts w:ascii="Exo 2" w:cs="Exo 2" w:eastAsia="Exo 2" w:hAnsi="Exo 2"/>
           <w:b w:val="1"/>
-        </w:rPr>
-      </w:pPr>
-      <w:r>
-        <w:rPr>
-          <w:rtl w:val="0"/>
-        </w:rPr>
-      </w:r>
-    </w:p>
-    <w:p>
-      <w:pPr>
-        <w:jc w:val="both"/>
-        <w:rPr>
-          <w:rFonts w:ascii="Exo 2" w:cs="Exo 2" w:eastAsia="Exo 2" w:hAnsi="Exo 2"/>
-        </w:rPr>
-      </w:pPr>
-      <w:r>
-        <w:rPr>
-          <w:rFonts w:ascii="Exo 2" w:cs="Exo 2" w:eastAsia="Exo 2" w:hAnsi="Exo 2"/>
-          <w:b w:val="1"/>
+          <w:sz w:val="24"/>
+          <w:szCs w:val="24"/>
+        </w:rPr>
+      </w:pPr>
+      <w:r>
+        <w:rPr>
+          <w:rtl w:val="0"/>
+        </w:rPr>
+      </w:r>
+    </w:p>
+    <w:p>
+      <w:pPr>
+        <w:jc w:val="both"/>
+        <w:rPr>
+          <w:rFonts w:ascii="Exo 2" w:cs="Exo 2" w:eastAsia="Exo 2" w:hAnsi="Exo 2"/>
+          <w:sz w:val="24"/>
+          <w:szCs w:val="24"/>
+        </w:rPr>
+      </w:pPr>
+      <w:r>
+        <w:rPr>
+          <w:rFonts w:ascii="Exo 2" w:cs="Exo 2" w:eastAsia="Exo 2" w:hAnsi="Exo 2"/>
+          <w:b w:val="1"/>
+          <w:sz w:val="24"/>
+          <w:szCs w:val="24"/>
           <w:rtl w:val="0"/>
         </w:rPr>
         <w:tab/>
@@ -539,6 +758,8 @@
       <w:r>
         <w:rPr>
           <w:rFonts w:ascii="Exo 2" w:cs="Exo 2" w:eastAsia="Exo 2" w:hAnsi="Exo 2"/>
+          <w:sz w:val="24"/>
+          <w:szCs w:val="24"/>
           <w:rtl w:val="0"/>
         </w:rPr>
         <w:t xml:space="preserve">O sistema deve informar ao seu usuário a necessidade de paralisação dos serviços por um período determinado de 45(quarenta e cinco) minutos, começando às 4h30 da manhã de 10 de maio de 2019, onde o servidor atual será bloqueado e transferido para o serviço de hospedagem </w:t>
@@ -547,6 +768,8 @@
         <w:rPr>
           <w:rFonts w:ascii="Exo 2" w:cs="Exo 2" w:eastAsia="Exo 2" w:hAnsi="Exo 2"/>
           <w:b w:val="1"/>
+          <w:sz w:val="24"/>
+          <w:szCs w:val="24"/>
           <w:rtl w:val="0"/>
         </w:rPr>
         <w:t xml:space="preserve">X</w:t>
@@ -554,6 +777,8 @@
       <w:r>
         <w:rPr>
           <w:rFonts w:ascii="Exo 2" w:cs="Exo 2" w:eastAsia="Exo 2" w:hAnsi="Exo 2"/>
+          <w:sz w:val="24"/>
+          <w:szCs w:val="24"/>
           <w:rtl w:val="0"/>
         </w:rPr>
         <w:t xml:space="preserve">, que já estará tendo suas rotas de requisição reconfiguradas nos sistemas de aplicações mobile e web.</w:t>
@@ -564,9 +789,11 @@
         <w:jc w:val="both"/>
         <w:rPr>
           <w:rFonts w:ascii="Exo 2" w:cs="Exo 2" w:eastAsia="Exo 2" w:hAnsi="Exo 2"/>
-        </w:rPr>
-      </w:pPr>
-      <w:bookmarkStart w:colFirst="0" w:colLast="0" w:name="_gjdgxs" w:id="0"/>
+          <w:sz w:val="24"/>
+          <w:szCs w:val="24"/>
+        </w:rPr>
+      </w:pPr>
+      <w:bookmarkStart w:colFirst="0" w:colLast="0" w:name="_ofxpnudikyc4" w:id="0"/>
       <w:bookmarkEnd w:id="0"/>
       <w:r>
         <w:rPr>
@@ -579,31 +806,65 @@
         <w:jc w:val="both"/>
         <w:rPr>
           <w:rFonts w:ascii="Exo 2" w:cs="Exo 2" w:eastAsia="Exo 2" w:hAnsi="Exo 2"/>
-        </w:rPr>
-      </w:pPr>
-      <w:bookmarkStart w:colFirst="0" w:colLast="0" w:name="_ofxpnudikyc4" w:id="1"/>
-      <w:bookmarkEnd w:id="1"/>
-      <w:r>
-        <w:rPr>
-          <w:rtl w:val="0"/>
-        </w:rPr>
-      </w:r>
-    </w:p>
-    <w:p>
-      <w:pPr>
-        <w:jc w:val="both"/>
-        <w:rPr>
-          <w:rFonts w:ascii="Exo 2" w:cs="Exo 2" w:eastAsia="Exo 2" w:hAnsi="Exo 2"/>
-          <w:b w:val="1"/>
-        </w:rPr>
-      </w:pPr>
-      <w:r>
-        <w:rPr>
-          <w:rFonts w:ascii="Exo 2" w:cs="Exo 2" w:eastAsia="Exo 2" w:hAnsi="Exo 2"/>
-          <w:b w:val="1"/>
+          <w:b w:val="1"/>
+          <w:sz w:val="24"/>
+          <w:szCs w:val="24"/>
+        </w:rPr>
+      </w:pPr>
+      <w:r>
+        <w:rPr>
+          <w:rFonts w:ascii="Exo 2" w:cs="Exo 2" w:eastAsia="Exo 2" w:hAnsi="Exo 2"/>
+          <w:b w:val="1"/>
+          <w:sz w:val="24"/>
+          <w:szCs w:val="24"/>
           <w:rtl w:val="0"/>
         </w:rPr>
         <w:t xml:space="preserve">Atribuição da função</w:t>
+      </w:r>
+    </w:p>
+    <w:p>
+      <w:pPr>
+        <w:jc w:val="both"/>
+        <w:rPr>
+          <w:rFonts w:ascii="Exo 2" w:cs="Exo 2" w:eastAsia="Exo 2" w:hAnsi="Exo 2"/>
+          <w:b w:val="1"/>
+          <w:sz w:val="24"/>
+          <w:szCs w:val="24"/>
+        </w:rPr>
+      </w:pPr>
+      <w:r>
+        <w:rPr>
+          <w:rtl w:val="0"/>
+        </w:rPr>
+      </w:r>
+    </w:p>
+    <w:p>
+      <w:pPr>
+        <w:jc w:val="both"/>
+        <w:rPr>
+          <w:rFonts w:ascii="Exo 2" w:cs="Exo 2" w:eastAsia="Exo 2" w:hAnsi="Exo 2"/>
+          <w:sz w:val="24"/>
+          <w:szCs w:val="24"/>
+        </w:rPr>
+      </w:pPr>
+      <w:r>
+        <w:rPr>
+          <w:rFonts w:ascii="Exo 2" w:cs="Exo 2" w:eastAsia="Exo 2" w:hAnsi="Exo 2"/>
+          <w:b w:val="1"/>
+          <w:sz w:val="24"/>
+          <w:szCs w:val="24"/>
+          <w:rtl w:val="0"/>
+        </w:rPr>
+        <w:tab/>
+      </w:r>
+      <w:r>
+        <w:rPr>
+          <w:rFonts w:ascii="Exo 2" w:cs="Exo 2" w:eastAsia="Exo 2" w:hAnsi="Exo 2"/>
+          <w:sz w:val="24"/>
+          <w:szCs w:val="24"/>
+          <w:rtl w:val="0"/>
+        </w:rPr>
+        <w:t xml:space="preserve">O desenvolvedor escolhido tem a função de transferir a hospedagem do banco de dados do serviço Locaweb para o GoDaddy em um período de 45(quarenta e cinco) minutos..</w:t>
       </w:r>
     </w:p>
     <w:tbl>
@@ -641,11 +902,15 @@
               <w:jc w:val="both"/>
               <w:rPr>
                 <w:rFonts w:ascii="Exo 2" w:cs="Exo 2" w:eastAsia="Exo 2" w:hAnsi="Exo 2"/>
+                <w:sz w:val="24"/>
+                <w:szCs w:val="24"/>
               </w:rPr>
             </w:pPr>
             <w:r>
               <w:rPr>
                 <w:rFonts w:ascii="Exo 2" w:cs="Exo 2" w:eastAsia="Exo 2" w:hAnsi="Exo 2"/>
+                <w:sz w:val="24"/>
+                <w:szCs w:val="24"/>
                 <w:rtl w:val="0"/>
               </w:rPr>
               <w:t xml:space="preserve">Profissional</w:t>
@@ -659,11 +924,15 @@
               <w:jc w:val="both"/>
               <w:rPr>
                 <w:rFonts w:ascii="Exo 2" w:cs="Exo 2" w:eastAsia="Exo 2" w:hAnsi="Exo 2"/>
+                <w:sz w:val="24"/>
+                <w:szCs w:val="24"/>
               </w:rPr>
             </w:pPr>
             <w:r>
               <w:rPr>
                 <w:rFonts w:ascii="Exo 2" w:cs="Exo 2" w:eastAsia="Exo 2" w:hAnsi="Exo 2"/>
+                <w:sz w:val="24"/>
+                <w:szCs w:val="24"/>
                 <w:rtl w:val="0"/>
               </w:rPr>
               <w:t xml:space="preserve">Função</w:t>
@@ -680,12 +949,16 @@
               <w:rPr>
                 <w:rFonts w:ascii="Exo 2" w:cs="Exo 2" w:eastAsia="Exo 2" w:hAnsi="Exo 2"/>
                 <w:b w:val="0"/>
+                <w:sz w:val="24"/>
+                <w:szCs w:val="24"/>
               </w:rPr>
             </w:pPr>
             <w:r>
               <w:rPr>
                 <w:rFonts w:ascii="Exo 2" w:cs="Exo 2" w:eastAsia="Exo 2" w:hAnsi="Exo 2"/>
                 <w:b w:val="0"/>
+                <w:sz w:val="24"/>
+                <w:szCs w:val="24"/>
                 <w:rtl w:val="0"/>
               </w:rPr>
               <w:t xml:space="preserve">Rodrigo Ximenes</w:t>
@@ -699,11 +972,15 @@
               <w:jc w:val="both"/>
               <w:rPr>
                 <w:rFonts w:ascii="Exo 2" w:cs="Exo 2" w:eastAsia="Exo 2" w:hAnsi="Exo 2"/>
+                <w:sz w:val="24"/>
+                <w:szCs w:val="24"/>
               </w:rPr>
             </w:pPr>
             <w:r>
               <w:rPr>
                 <w:rFonts w:ascii="Exo 2" w:cs="Exo 2" w:eastAsia="Exo 2" w:hAnsi="Exo 2"/>
+                <w:sz w:val="24"/>
+                <w:szCs w:val="24"/>
                 <w:rtl w:val="0"/>
               </w:rPr>
               <w:t xml:space="preserve">Desenvolvedor Sênior</w:t>
@@ -717,81 +994,35 @@
         <w:jc w:val="both"/>
         <w:rPr>
           <w:rFonts w:ascii="Exo 2" w:cs="Exo 2" w:eastAsia="Exo 2" w:hAnsi="Exo 2"/>
-        </w:rPr>
-      </w:pPr>
-      <w:r>
-        <w:rPr>
-          <w:rtl w:val="0"/>
-        </w:rPr>
-      </w:r>
-    </w:p>
-    <w:p>
-      <w:pPr>
-        <w:jc w:val="both"/>
-        <w:rPr>
-          <w:rFonts w:ascii="Exo 2" w:cs="Exo 2" w:eastAsia="Exo 2" w:hAnsi="Exo 2"/>
-        </w:rPr>
-      </w:pPr>
-      <w:r>
-        <w:rPr>
-          <w:rtl w:val="0"/>
-        </w:rPr>
-      </w:r>
-    </w:p>
-    <w:p>
-      <w:pPr>
-        <w:jc w:val="both"/>
-        <w:rPr>
-          <w:rFonts w:ascii="Exo 2" w:cs="Exo 2" w:eastAsia="Exo 2" w:hAnsi="Exo 2"/>
-        </w:rPr>
-      </w:pPr>
-      <w:r>
-        <w:rPr>
-          <w:rtl w:val="0"/>
-        </w:rPr>
-      </w:r>
-    </w:p>
-    <w:p>
-      <w:pPr>
-        <w:jc w:val="both"/>
-        <w:rPr>
-          <w:rFonts w:ascii="Exo 2" w:cs="Exo 2" w:eastAsia="Exo 2" w:hAnsi="Exo 2"/>
-        </w:rPr>
-      </w:pPr>
-      <w:r>
-        <w:rPr>
-          <w:rtl w:val="0"/>
-        </w:rPr>
-      </w:r>
-    </w:p>
-    <w:p>
-      <w:pPr>
-        <w:jc w:val="both"/>
-        <w:rPr>
-          <w:rFonts w:ascii="Exo 2" w:cs="Exo 2" w:eastAsia="Exo 2" w:hAnsi="Exo 2"/>
-        </w:rPr>
-      </w:pPr>
-      <w:r>
-        <w:rPr>
-          <w:rtl w:val="0"/>
-        </w:rPr>
-      </w:r>
-    </w:p>
-    <w:p>
-      <w:pPr>
-        <w:jc w:val="both"/>
-        <w:rPr>
-          <w:rFonts w:ascii="Exo 2" w:cs="Exo 2" w:eastAsia="Exo 2" w:hAnsi="Exo 2"/>
-          <w:b w:val="1"/>
-        </w:rPr>
-      </w:pPr>
-      <w:r>
-        <w:rPr>
-          <w:rFonts w:ascii="Exo 2" w:cs="Exo 2" w:eastAsia="Exo 2" w:hAnsi="Exo 2"/>
-          <w:b w:val="1"/>
-          <w:rtl w:val="0"/>
-        </w:rPr>
-        <w:t xml:space="preserve">Custos (Em reais)T</w:t>
+          <w:sz w:val="24"/>
+          <w:szCs w:val="24"/>
+        </w:rPr>
+      </w:pPr>
+      <w:r>
+        <w:rPr>
+          <w:rtl w:val="0"/>
+        </w:rPr>
+      </w:r>
+    </w:p>
+    <w:p>
+      <w:pPr>
+        <w:jc w:val="both"/>
+        <w:rPr>
+          <w:rFonts w:ascii="Exo 2" w:cs="Exo 2" w:eastAsia="Exo 2" w:hAnsi="Exo 2"/>
+          <w:b w:val="1"/>
+          <w:sz w:val="24"/>
+          <w:szCs w:val="24"/>
+        </w:rPr>
+      </w:pPr>
+      <w:r>
+        <w:rPr>
+          <w:rFonts w:ascii="Exo 2" w:cs="Exo 2" w:eastAsia="Exo 2" w:hAnsi="Exo 2"/>
+          <w:b w:val="1"/>
+          <w:sz w:val="24"/>
+          <w:szCs w:val="24"/>
+          <w:rtl w:val="0"/>
+        </w:rPr>
+        <w:t xml:space="preserve">Custos (R$)</w:t>
       </w:r>
     </w:p>
     <w:p>
@@ -801,12 +1032,16 @@
         <w:rPr>
           <w:rFonts w:ascii="Exo 2" w:cs="Exo 2" w:eastAsia="Exo 2" w:hAnsi="Exo 2"/>
           <w:b w:val="1"/>
-        </w:rPr>
-      </w:pPr>
-      <w:r>
-        <w:rPr>
-          <w:rFonts w:ascii="Exo 2" w:cs="Exo 2" w:eastAsia="Exo 2" w:hAnsi="Exo 2"/>
-          <w:b w:val="1"/>
+          <w:sz w:val="24"/>
+          <w:szCs w:val="24"/>
+        </w:rPr>
+      </w:pPr>
+      <w:r>
+        <w:rPr>
+          <w:rFonts w:ascii="Exo 2" w:cs="Exo 2" w:eastAsia="Exo 2" w:hAnsi="Exo 2"/>
+          <w:b w:val="1"/>
+          <w:sz w:val="24"/>
+          <w:szCs w:val="24"/>
         </w:rPr>
         <w:drawing>
           <wp:inline distB="114300" distT="114300" distL="114300" distR="114300">
@@ -852,12 +1087,17 @@
         <w:jc w:val="both"/>
         <w:rPr>
           <w:rFonts w:ascii="Exo 2" w:cs="Exo 2" w:eastAsia="Exo 2" w:hAnsi="Exo 2"/>
-        </w:rPr>
-      </w:pPr>
-      <w:r>
-        <w:rPr>
-          <w:rFonts w:ascii="Exo 2" w:cs="Exo 2" w:eastAsia="Exo 2" w:hAnsi="Exo 2"/>
-          <w:b w:val="1"/>
+          <w:b w:val="1"/>
+          <w:sz w:val="24"/>
+          <w:szCs w:val="24"/>
+        </w:rPr>
+      </w:pPr>
+      <w:r>
+        <w:rPr>
+          <w:rFonts w:ascii="Exo 2" w:cs="Exo 2" w:eastAsia="Exo 2" w:hAnsi="Exo 2"/>
+          <w:b w:val="1"/>
+          <w:sz w:val="24"/>
+          <w:szCs w:val="24"/>
           <w:rtl w:val="0"/>
         </w:rPr>
         <w:tab/>
@@ -865,66 +1105,11 @@
       <w:r>
         <w:rPr>
           <w:rFonts w:ascii="Exo 2" w:cs="Exo 2" w:eastAsia="Exo 2" w:hAnsi="Exo 2"/>
+          <w:sz w:val="24"/>
+          <w:szCs w:val="24"/>
           <w:rtl w:val="0"/>
         </w:rPr>
         <w:t xml:space="preserve">Após a análise de custos com servidores nos últimos meses, foi calculado uma possibilidade de economia em volta de 50% do valor pago, optando por um serviço que se adapta de acordo com a quantidade de acessos ao banco de dados.</w:t>
-      </w:r>
-    </w:p>
-    <w:p>
-      <w:pPr>
-        <w:jc w:val="both"/>
-        <w:rPr>
-          <w:rFonts w:ascii="Exo 2" w:cs="Exo 2" w:eastAsia="Exo 2" w:hAnsi="Exo 2"/>
-        </w:rPr>
-      </w:pPr>
-      <w:r>
-        <w:rPr>
-          <w:rtl w:val="0"/>
-        </w:rPr>
-      </w:r>
-    </w:p>
-    <w:p>
-      <w:pPr>
-        <w:jc w:val="both"/>
-        <w:rPr>
-          <w:rFonts w:ascii="Exo 2" w:cs="Exo 2" w:eastAsia="Exo 2" w:hAnsi="Exo 2"/>
-        </w:rPr>
-      </w:pPr>
-      <w:r>
-        <w:rPr>
-          <w:rtl w:val="0"/>
-        </w:rPr>
-      </w:r>
-    </w:p>
-    <w:p>
-      <w:pPr>
-        <w:jc w:val="both"/>
-        <w:rPr>
-          <w:rFonts w:ascii="Exo 2" w:cs="Exo 2" w:eastAsia="Exo 2" w:hAnsi="Exo 2"/>
-        </w:rPr>
-      </w:pPr>
-      <w:r>
-        <w:rPr>
-          <w:rtl w:val="0"/>
-        </w:rPr>
-      </w:r>
-    </w:p>
-    <w:p>
-      <w:pPr>
-        <w:jc w:val="both"/>
-        <w:rPr>
-          <w:rFonts w:ascii="Exo 2" w:cs="Exo 2" w:eastAsia="Exo 2" w:hAnsi="Exo 2"/>
-          <w:b w:val="1"/>
-        </w:rPr>
-      </w:pPr>
-      <w:r>
-        <w:rPr>
-          <w:rFonts w:ascii="Exo 2" w:cs="Exo 2" w:eastAsia="Exo 2" w:hAnsi="Exo 2"/>
-          <w:b w:val="1"/>
-          <w:highlight w:val="cyan"/>
-          <w:rtl w:val="0"/>
-        </w:rPr>
-        <w:t xml:space="preserve">EXEMPLO https://www.portalgsti.com.br/2012/07/exemplo-de-um-relatorio-de-mudancas.html</w:t>
       </w:r>
       <w:r>
         <w:rPr>

</xml_diff>